<commit_message>
Updated Sections 6 and 12
</commit_message>
<xml_diff>
--- a/docs/Section 12 - Similies.docx
+++ b/docs/Section 12 - Similies.docx
@@ -3031,20 +3031,16 @@
     </w:p>
     <w:p>
       <w:pPr>
-        <w:pStyle w:val="Heading2"/>
         <w:jc w:val="center"/>
       </w:pPr>
       <w:r>
         <w:rPr>
-          <w:rFonts w:ascii="Times New Roman" w:hAnsi="Times New Roman" w:cs="Times New Roman"/>
           <w:noProof/>
-          <w:sz w:val="24"/>
-          <w:szCs w:val="24"/>
         </w:rPr>
         <w:drawing>
-          <wp:inline distT="0" distB="0" distL="0" distR="0" wp14:anchorId="6E20973F" wp14:editId="6F473E61">
-            <wp:extent cx="3416300" cy="3416300"/>
-            <wp:effectExtent l="190500" t="171450" r="165100" b="184150"/>
+          <wp:inline distT="0" distB="0" distL="0" distR="0" wp14:anchorId="6E20973F" wp14:editId="205D1EF3">
+            <wp:extent cx="3057525" cy="3057525"/>
+            <wp:effectExtent l="171450" t="171450" r="200025" b="200025"/>
             <wp:docPr id="307685650" name="Picture 72"/>
             <wp:cNvGraphicFramePr>
               <a:graphicFrameLocks xmlns:a="http://schemas.openxmlformats.org/drawingml/2006/main" noChangeAspect="1"/>
@@ -3074,7 +3070,7 @@
                   <pic:spPr bwMode="auto">
                     <a:xfrm>
                       <a:off x="0" y="0"/>
-                      <a:ext cx="3416300" cy="3416300"/>
+                      <a:ext cx="3057525" cy="3057525"/>
                     </a:xfrm>
                     <a:prstGeom prst="rect">
                       <a:avLst/>
@@ -3124,6 +3120,9 @@
         <w:t>A Bit of Soil</w:t>
       </w:r>
       <w:r>
+        <w:t xml:space="preserve"> </w:t>
+      </w:r>
+      <w:r>
         <w:rPr>
           <w:rStyle w:val="EndnoteReference"/>
         </w:rPr>
@@ -3443,7 +3442,6 @@
         <w:pStyle w:val="Heading1"/>
       </w:pPr>
       <w:r>
-        <w:lastRenderedPageBreak/>
         <w:t>The Perils of Ungratefulness and Lack of Mindfulness</w:t>
       </w:r>
     </w:p>
@@ -3626,6 +3624,7 @@
           <w:sz w:val="24"/>
           <w:szCs w:val="24"/>
         </w:rPr>
+        <w:lastRenderedPageBreak/>
         <w:t>An ungrateful heart, however, is like a cracked vessel—it cannot hold the waters of wisdom. No matter how much guidance and support it receives, it remains empty. A monk who forgets the kindness of his teachers, supporters, and the immeasurable gift of the Dhamma risks falling into arrogance and heedlessness, straying far from the path to liberation.</w:t>
       </w:r>
     </w:p>
@@ -3805,114 +3804,114 @@
           <w:sz w:val="24"/>
           <w:szCs w:val="24"/>
         </w:rPr>
+        <w:t>Mindfulness is the gatekeeper of wisdom, the guardian of the heart. Just as a wise king places trusted sentinels at the gates of his city, a monk places mindfulness at the doors of his senses. With mindfulness established, sights, sounds, and sensations pass through without disturbing the mind, just as a lotus remains unstained by the water in which it grows.</w:t>
+      </w:r>
+    </w:p>
+    <w:p>
+      <w:pPr>
+        <w:spacing w:after="0"/>
+        <w:rPr>
+          <w:rFonts w:ascii="Times New Roman" w:hAnsi="Times New Roman" w:cs="Times New Roman"/>
+          <w:sz w:val="24"/>
+          <w:szCs w:val="24"/>
+        </w:rPr>
+      </w:pPr>
+    </w:p>
+    <w:p>
+      <w:pPr>
+        <w:spacing w:after="0"/>
+        <w:rPr>
+          <w:rFonts w:ascii="Times New Roman" w:hAnsi="Times New Roman" w:cs="Times New Roman"/>
+          <w:sz w:val="24"/>
+          <w:szCs w:val="24"/>
+        </w:rPr>
+      </w:pPr>
+      <w:r>
+        <w:rPr>
+          <w:rFonts w:ascii="Times New Roman" w:hAnsi="Times New Roman" w:cs="Times New Roman"/>
+          <w:sz w:val="24"/>
+          <w:szCs w:val="24"/>
+        </w:rPr>
+        <w:t>Heedlessness, however, is the enemy of progress. A single unguarded moment can lead to downfall, just as a charioteer who loosens his grip on the reins loses control of his horses. But the one who remains ever watchful, who walks with mindfulness and restraint, will find peace unshaken—like a mountain standing firm amidst the winds of the world.</w:t>
+      </w:r>
+    </w:p>
+    <w:p>
+      <w:pPr>
+        <w:spacing w:after="0"/>
+        <w:rPr>
+          <w:rFonts w:ascii="Times New Roman" w:hAnsi="Times New Roman" w:cs="Times New Roman"/>
+          <w:sz w:val="24"/>
+          <w:szCs w:val="24"/>
+          <w:lang w:val="en"/>
+        </w:rPr>
+      </w:pPr>
+    </w:p>
+    <w:p>
+      <w:pPr>
+        <w:spacing w:after="0"/>
+        <w:rPr>
+          <w:rFonts w:ascii="Times New Roman" w:hAnsi="Times New Roman" w:cs="Times New Roman"/>
+          <w:sz w:val="24"/>
+          <w:szCs w:val="24"/>
+        </w:rPr>
+      </w:pPr>
+      <w:r>
+        <w:rPr>
+          <w:rFonts w:ascii="Times New Roman" w:hAnsi="Times New Roman" w:cs="Times New Roman"/>
+          <w:b/>
+          <w:bCs/>
+          <w:sz w:val="24"/>
+          <w:szCs w:val="24"/>
+        </w:rPr>
+        <w:t>“Therefore, bhikkhus, you should train yourselves thus: ‘We will enter a village or town for alms with body, speech, and mind guarded, with mindfulness set up, restrained in our sense faculties.’”</w:t>
+      </w:r>
+    </w:p>
+    <w:p>
+      <w:pPr>
+        <w:spacing w:after="0"/>
+        <w:rPr>
+          <w:rFonts w:ascii="Times New Roman" w:hAnsi="Times New Roman" w:cs="Times New Roman"/>
+          <w:sz w:val="24"/>
+          <w:szCs w:val="24"/>
+        </w:rPr>
+      </w:pPr>
+    </w:p>
+    <w:p>
+      <w:pPr>
+        <w:spacing w:after="0"/>
+        <w:rPr>
+          <w:rFonts w:ascii="Times New Roman" w:hAnsi="Times New Roman" w:cs="Times New Roman"/>
+          <w:sz w:val="24"/>
+          <w:szCs w:val="24"/>
+        </w:rPr>
+      </w:pPr>
+      <w:r>
+        <w:rPr>
+          <w:rFonts w:ascii="Times New Roman" w:hAnsi="Times New Roman" w:cs="Times New Roman"/>
+          <w:sz w:val="24"/>
+          <w:szCs w:val="24"/>
+        </w:rPr>
+        <w:t>Mindfulness is the guardian of the heart, the shield against defilements. Like a vigilant watchman protecting a city from intruders, a mindful monk safeguards his senses, ensuring that no unwholesome thoughts take root. With unwavering awareness, he walks the path to true peace and freedom.</w:t>
+      </w:r>
+    </w:p>
+    <w:p>
+      <w:pPr>
+        <w:spacing w:after="0"/>
+        <w:rPr>
+          <w:rFonts w:ascii="Times New Roman" w:hAnsi="Times New Roman" w:cs="Times New Roman"/>
+          <w:b/>
+          <w:bCs/>
+          <w:sz w:val="24"/>
+          <w:szCs w:val="24"/>
+        </w:rPr>
+      </w:pPr>
+    </w:p>
+    <w:p>
+      <w:pPr>
+        <w:pStyle w:val="Heading2"/>
+      </w:pPr>
+      <w:r>
         <w:lastRenderedPageBreak/>
-        <w:t>Mindfulness is the gatekeeper of wisdom, the guardian of the heart. Just as a wise king places trusted sentinels at the gates of his city, a monk places mindfulness at the doors of his senses. With mindfulness established, sights, sounds, and sensations pass through without disturbing the mind, just as a lotus remains unstained by the water in which it grows.</w:t>
-      </w:r>
-    </w:p>
-    <w:p>
-      <w:pPr>
-        <w:spacing w:after="0"/>
-        <w:rPr>
-          <w:rFonts w:ascii="Times New Roman" w:hAnsi="Times New Roman" w:cs="Times New Roman"/>
-          <w:sz w:val="24"/>
-          <w:szCs w:val="24"/>
-        </w:rPr>
-      </w:pPr>
-    </w:p>
-    <w:p>
-      <w:pPr>
-        <w:spacing w:after="0"/>
-        <w:rPr>
-          <w:rFonts w:ascii="Times New Roman" w:hAnsi="Times New Roman" w:cs="Times New Roman"/>
-          <w:sz w:val="24"/>
-          <w:szCs w:val="24"/>
-        </w:rPr>
-      </w:pPr>
-      <w:r>
-        <w:rPr>
-          <w:rFonts w:ascii="Times New Roman" w:hAnsi="Times New Roman" w:cs="Times New Roman"/>
-          <w:sz w:val="24"/>
-          <w:szCs w:val="24"/>
-        </w:rPr>
-        <w:t>Heedlessness, however, is the enemy of progress. A single unguarded moment can lead to downfall, just as a charioteer who loosens his grip on the reins loses control of his horses. But the one who remains ever watchful, who walks with mindfulness and restraint, will find peace unshaken—like a mountain standing firm amidst the winds of the world.</w:t>
-      </w:r>
-    </w:p>
-    <w:p>
-      <w:pPr>
-        <w:spacing w:after="0"/>
-        <w:rPr>
-          <w:rFonts w:ascii="Times New Roman" w:hAnsi="Times New Roman" w:cs="Times New Roman"/>
-          <w:sz w:val="24"/>
-          <w:szCs w:val="24"/>
-          <w:lang w:val="en"/>
-        </w:rPr>
-      </w:pPr>
-    </w:p>
-    <w:p>
-      <w:pPr>
-        <w:spacing w:after="0"/>
-        <w:rPr>
-          <w:rFonts w:ascii="Times New Roman" w:hAnsi="Times New Roman" w:cs="Times New Roman"/>
-          <w:sz w:val="24"/>
-          <w:szCs w:val="24"/>
-        </w:rPr>
-      </w:pPr>
-      <w:r>
-        <w:rPr>
-          <w:rFonts w:ascii="Times New Roman" w:hAnsi="Times New Roman" w:cs="Times New Roman"/>
-          <w:b/>
-          <w:bCs/>
-          <w:sz w:val="24"/>
-          <w:szCs w:val="24"/>
-        </w:rPr>
-        <w:t>“Therefore, bhikkhus, you should train yourselves thus: ‘We will enter a village or town for alms with body, speech, and mind guarded, with mindfulness set up, restrained in our sense faculties.’”</w:t>
-      </w:r>
-    </w:p>
-    <w:p>
-      <w:pPr>
-        <w:spacing w:after="0"/>
-        <w:rPr>
-          <w:rFonts w:ascii="Times New Roman" w:hAnsi="Times New Roman" w:cs="Times New Roman"/>
-          <w:sz w:val="24"/>
-          <w:szCs w:val="24"/>
-        </w:rPr>
-      </w:pPr>
-    </w:p>
-    <w:p>
-      <w:pPr>
-        <w:spacing w:after="0"/>
-        <w:rPr>
-          <w:rFonts w:ascii="Times New Roman" w:hAnsi="Times New Roman" w:cs="Times New Roman"/>
-          <w:sz w:val="24"/>
-          <w:szCs w:val="24"/>
-        </w:rPr>
-      </w:pPr>
-      <w:r>
-        <w:rPr>
-          <w:rFonts w:ascii="Times New Roman" w:hAnsi="Times New Roman" w:cs="Times New Roman"/>
-          <w:sz w:val="24"/>
-          <w:szCs w:val="24"/>
-        </w:rPr>
-        <w:t>Mindfulness is the guardian of the heart, the shield against defilements. Like a vigilant watchman protecting a city from intruders, a mindful monk safeguards his senses, ensuring that no unwholesome thoughts take root. With unwavering awareness, he walks the path to true peace and freedom.</w:t>
-      </w:r>
-    </w:p>
-    <w:p>
-      <w:pPr>
-        <w:spacing w:after="0"/>
-        <w:rPr>
-          <w:rFonts w:ascii="Times New Roman" w:hAnsi="Times New Roman" w:cs="Times New Roman"/>
-          <w:b/>
-          <w:bCs/>
-          <w:sz w:val="24"/>
-          <w:szCs w:val="24"/>
-        </w:rPr>
-      </w:pPr>
-    </w:p>
-    <w:p>
-      <w:pPr>
-        <w:pStyle w:val="Heading2"/>
-      </w:pPr>
-      <w:r>
         <w:t>A Life of Gratitude and Mindfulness</w:t>
       </w:r>
     </w:p>
@@ -4199,7 +4198,6 @@
           <w:sz w:val="24"/>
           <w:szCs w:val="24"/>
         </w:rPr>
-        <w:lastRenderedPageBreak/>
         <w:t xml:space="preserve">This profound truth reminds us that cruelty, deceit, and injustice can never truly harm the virtuous. Even if the innocent </w:t>
       </w:r>
       <w:r>
@@ -4744,7 +4742,6 @@
           <w:sz w:val="24"/>
           <w:szCs w:val="24"/>
         </w:rPr>
-        <w:lastRenderedPageBreak/>
         <w:t>May we all strive to walk the path of wisdom and goodness, ensuring a future free from suffering and filled with boundless peace.</w:t>
       </w:r>
     </w:p>
@@ -5017,6 +5014,7 @@
           <w:sz w:val="24"/>
           <w:szCs w:val="24"/>
         </w:rPr>
+        <w:lastRenderedPageBreak/>
         <w:t>"Suppose a person came with a hoe, intending to remove all the earth into the basket he carries. No matter how much he tries, he cannot unearth the entire ground."</w:t>
       </w:r>
     </w:p>
@@ -5395,7 +5393,6 @@
           <w:sz w:val="24"/>
           <w:szCs w:val="24"/>
         </w:rPr>
-        <w:lastRenderedPageBreak/>
         <w:t xml:space="preserve">A heart trained in </w:t>
       </w:r>
       <w:proofErr w:type="spellStart"/>
@@ -5648,6 +5645,7 @@
         <w:pStyle w:val="Heading3"/>
       </w:pPr>
       <w:r>
+        <w:lastRenderedPageBreak/>
         <w:t>May All Beings Be Happy</w:t>
       </w:r>
       <w:r>
@@ -5911,7 +5909,6 @@
           <w:sz w:val="24"/>
           <w:szCs w:val="24"/>
         </w:rPr>
-        <w:lastRenderedPageBreak/>
         <w:t>Right View</w:t>
       </w:r>
       <w:r>
@@ -6257,7 +6254,16 @@
           <w:sz w:val="24"/>
           <w:szCs w:val="24"/>
         </w:rPr>
-        <w:t xml:space="preserve">When the mind is entangled in craving—whether for pleasures of the senses, material possessions, or worldly attachments—it becomes distorted, seeing only what it wants to see. Like dyed water, which alters the appearance of what is submerged in it, sensual desire </w:t>
+        <w:t xml:space="preserve">When the mind is entangled in craving—whether for pleasures of the senses, material possessions, or worldly attachments—it becomes distorted, seeing only what it wants to see. </w:t>
+      </w:r>
+      <w:r>
+        <w:rPr>
+          <w:rFonts w:ascii="Times New Roman" w:hAnsi="Times New Roman" w:cs="Times New Roman"/>
+          <w:sz w:val="24"/>
+          <w:szCs w:val="24"/>
+        </w:rPr>
+        <w:lastRenderedPageBreak/>
+        <w:t xml:space="preserve">Like dyed water, which alters the appearance of what is submerged in it, sensual desire </w:t>
       </w:r>
       <w:proofErr w:type="spellStart"/>
       <w:r>
@@ -6647,7 +6653,6 @@
           <w:sz w:val="24"/>
           <w:szCs w:val="24"/>
         </w:rPr>
-        <w:lastRenderedPageBreak/>
         <w:t>When the mind is restless—constantly worrying about the past, anxious about the future, or caught in distractions—it lacks stability. Like water stirred by the wind, it cannot settle, making concentration impossible.</w:t>
       </w:r>
     </w:p>
@@ -6944,6 +6949,7 @@
           <w:sz w:val="24"/>
           <w:szCs w:val="24"/>
         </w:rPr>
+        <w:lastRenderedPageBreak/>
         <w:t>The Buddha declared:</w:t>
       </w:r>
     </w:p>
@@ -7473,6 +7479,7 @@
     <w:p>
       <w:pPr>
         <w:spacing w:after="0"/>
+        <w:jc w:val="center"/>
         <w:rPr>
           <w:rFonts w:asciiTheme="majorBidi" w:hAnsiTheme="majorBidi" w:cstheme="majorBidi"/>
           <w:b/>
@@ -7485,25 +7492,7 @@
           <w:b/>
           <w:bCs/>
         </w:rPr>
-        <w:t xml:space="preserve">The Buddha standing radiant and untainted, like a lotus in full bloom, </w:t>
-      </w:r>
-    </w:p>
-    <w:p>
-      <w:pPr>
-        <w:spacing w:after="0"/>
-        <w:rPr>
-          <w:rFonts w:asciiTheme="majorBidi" w:hAnsiTheme="majorBidi" w:cstheme="majorBidi"/>
-          <w:b/>
-          <w:bCs/>
-        </w:rPr>
-      </w:pPr>
-      <w:r>
-        <w:rPr>
-          <w:rFonts w:asciiTheme="majorBidi" w:hAnsiTheme="majorBidi" w:cstheme="majorBidi"/>
-          <w:b/>
-          <w:bCs/>
-        </w:rPr>
-        <w:t>rising above the waters of the world</w:t>
+        <w:t>The Buddha standing radiant and untainted, like a lotus in full bloom, rising above the waters of the world</w:t>
       </w:r>
       <w:r>
         <w:rPr>
@@ -7802,7 +7791,6 @@
         <w:pStyle w:val="Heading1"/>
       </w:pPr>
       <w:r>
-        <w:lastRenderedPageBreak/>
         <w:t>The Noble Eightfold Path—The Way to Liberation</w:t>
       </w:r>
     </w:p>
@@ -8181,6 +8169,7 @@
           <w:sz w:val="24"/>
           <w:szCs w:val="24"/>
         </w:rPr>
+        <w:lastRenderedPageBreak/>
         <w:t>🔹</w:t>
       </w:r>
       <w:r>
@@ -8503,7 +8492,6 @@
           <w:sz w:val="24"/>
           <w:szCs w:val="24"/>
         </w:rPr>
-        <w:lastRenderedPageBreak/>
         <w:t>🔹</w:t>
       </w:r>
       <w:r>
@@ -8733,6 +8721,7 @@
     <w:p>
       <w:pPr>
         <w:spacing w:after="0"/>
+        <w:jc w:val="center"/>
         <w:rPr>
           <w:rFonts w:ascii="Times New Roman" w:hAnsi="Times New Roman" w:cs="Times New Roman"/>
           <w:sz w:val="24"/>
@@ -8747,31 +8736,9 @@
           <w:szCs w:val="24"/>
         </w:rPr>
         <w:drawing>
-          <wp:anchor distT="0" distB="0" distL="114300" distR="114300" simplePos="0" relativeHeight="251661312" behindDoc="1" locked="0" layoutInCell="1" allowOverlap="1" wp14:anchorId="3BB3D369" wp14:editId="63423D71">
-            <wp:simplePos x="0" y="0"/>
-            <wp:positionH relativeFrom="column">
-              <wp:posOffset>1089660</wp:posOffset>
-            </wp:positionH>
-            <wp:positionV relativeFrom="paragraph">
-              <wp:posOffset>73660</wp:posOffset>
-            </wp:positionV>
-            <wp:extent cx="3092400" cy="3092400"/>
+          <wp:inline distT="0" distB="0" distL="0" distR="0" wp14:anchorId="3BB3D369" wp14:editId="1079812C">
+            <wp:extent cx="2228850" cy="2228850"/>
             <wp:effectExtent l="0" t="0" r="0" b="0"/>
-            <wp:wrapThrough wrapText="bothSides">
-              <wp:wrapPolygon edited="0">
-                <wp:start x="532" y="0"/>
-                <wp:lineTo x="0" y="266"/>
-                <wp:lineTo x="0" y="20762"/>
-                <wp:lineTo x="133" y="21294"/>
-                <wp:lineTo x="532" y="21427"/>
-                <wp:lineTo x="20895" y="21427"/>
-                <wp:lineTo x="21294" y="21294"/>
-                <wp:lineTo x="21427" y="20762"/>
-                <wp:lineTo x="21427" y="266"/>
-                <wp:lineTo x="20895" y="0"/>
-                <wp:lineTo x="532" y="0"/>
-              </wp:wrapPolygon>
-            </wp:wrapThrough>
             <wp:docPr id="334214078" name="Picture 74"/>
             <wp:cNvGraphicFramePr>
               <a:graphicFrameLocks xmlns:a="http://schemas.openxmlformats.org/drawingml/2006/main" noChangeAspect="1"/>
@@ -8801,7 +8768,7 @@
                   <pic:spPr bwMode="auto">
                     <a:xfrm>
                       <a:off x="0" y="0"/>
-                      <a:ext cx="3092400" cy="3092400"/>
+                      <a:ext cx="2228850" cy="2228850"/>
                     </a:xfrm>
                     <a:prstGeom prst="rect">
                       <a:avLst/>
@@ -8816,179 +8783,14 @@
                 </pic:pic>
               </a:graphicData>
             </a:graphic>
-            <wp14:sizeRelH relativeFrom="page">
-              <wp14:pctWidth>0</wp14:pctWidth>
-            </wp14:sizeRelH>
-            <wp14:sizeRelV relativeFrom="page">
-              <wp14:pctHeight>0</wp14:pctHeight>
-            </wp14:sizeRelV>
-          </wp:anchor>
+          </wp:inline>
         </w:drawing>
       </w:r>
     </w:p>
     <w:p>
       <w:pPr>
         <w:spacing w:after="0"/>
-        <w:rPr>
-          <w:rFonts w:ascii="Times New Roman" w:hAnsi="Times New Roman" w:cs="Times New Roman"/>
-          <w:sz w:val="24"/>
-          <w:szCs w:val="24"/>
-        </w:rPr>
-      </w:pPr>
-    </w:p>
-    <w:p>
-      <w:pPr>
-        <w:spacing w:after="0"/>
-        <w:rPr>
-          <w:rFonts w:ascii="Times New Roman" w:hAnsi="Times New Roman" w:cs="Times New Roman"/>
-          <w:sz w:val="24"/>
-          <w:szCs w:val="24"/>
-        </w:rPr>
-      </w:pPr>
-    </w:p>
-    <w:p>
-      <w:pPr>
-        <w:spacing w:after="0"/>
-        <w:rPr>
-          <w:rFonts w:ascii="Times New Roman" w:hAnsi="Times New Roman" w:cs="Times New Roman"/>
-          <w:sz w:val="24"/>
-          <w:szCs w:val="24"/>
-        </w:rPr>
-      </w:pPr>
-    </w:p>
-    <w:p>
-      <w:pPr>
-        <w:spacing w:after="0"/>
-        <w:rPr>
-          <w:rFonts w:ascii="Times New Roman" w:hAnsi="Times New Roman" w:cs="Times New Roman"/>
-          <w:sz w:val="24"/>
-          <w:szCs w:val="24"/>
-        </w:rPr>
-      </w:pPr>
-    </w:p>
-    <w:p>
-      <w:pPr>
-        <w:spacing w:after="0"/>
-        <w:rPr>
-          <w:rFonts w:ascii="Times New Roman" w:hAnsi="Times New Roman" w:cs="Times New Roman"/>
-          <w:sz w:val="24"/>
-          <w:szCs w:val="24"/>
-        </w:rPr>
-      </w:pPr>
-    </w:p>
-    <w:p>
-      <w:pPr>
-        <w:spacing w:after="0"/>
-        <w:rPr>
-          <w:rFonts w:ascii="Times New Roman" w:hAnsi="Times New Roman" w:cs="Times New Roman"/>
-          <w:sz w:val="24"/>
-          <w:szCs w:val="24"/>
-        </w:rPr>
-      </w:pPr>
-    </w:p>
-    <w:p>
-      <w:pPr>
-        <w:spacing w:after="0"/>
-        <w:rPr>
-          <w:rFonts w:ascii="Times New Roman" w:hAnsi="Times New Roman" w:cs="Times New Roman"/>
-          <w:sz w:val="24"/>
-          <w:szCs w:val="24"/>
-        </w:rPr>
-      </w:pPr>
-    </w:p>
-    <w:p>
-      <w:pPr>
-        <w:spacing w:after="0"/>
-        <w:rPr>
-          <w:rFonts w:ascii="Times New Roman" w:hAnsi="Times New Roman" w:cs="Times New Roman"/>
-          <w:sz w:val="24"/>
-          <w:szCs w:val="24"/>
-        </w:rPr>
-      </w:pPr>
-    </w:p>
-    <w:p>
-      <w:pPr>
-        <w:spacing w:after="0"/>
-        <w:rPr>
-          <w:rFonts w:ascii="Times New Roman" w:hAnsi="Times New Roman" w:cs="Times New Roman"/>
-          <w:sz w:val="24"/>
-          <w:szCs w:val="24"/>
-        </w:rPr>
-      </w:pPr>
-    </w:p>
-    <w:p>
-      <w:pPr>
-        <w:spacing w:after="0"/>
-        <w:rPr>
-          <w:rFonts w:ascii="Times New Roman" w:hAnsi="Times New Roman" w:cs="Times New Roman"/>
-          <w:sz w:val="24"/>
-          <w:szCs w:val="24"/>
-        </w:rPr>
-      </w:pPr>
-    </w:p>
-    <w:p>
-      <w:pPr>
-        <w:spacing w:after="0"/>
-        <w:rPr>
-          <w:rFonts w:ascii="Times New Roman" w:hAnsi="Times New Roman" w:cs="Times New Roman"/>
-          <w:sz w:val="24"/>
-          <w:szCs w:val="24"/>
-        </w:rPr>
-      </w:pPr>
-    </w:p>
-    <w:p>
-      <w:pPr>
-        <w:spacing w:after="0"/>
-        <w:rPr>
-          <w:rFonts w:ascii="Times New Roman" w:hAnsi="Times New Roman" w:cs="Times New Roman"/>
-          <w:sz w:val="24"/>
-          <w:szCs w:val="24"/>
-        </w:rPr>
-      </w:pPr>
-    </w:p>
-    <w:p>
-      <w:pPr>
-        <w:spacing w:after="0"/>
-        <w:rPr>
-          <w:rFonts w:ascii="Times New Roman" w:hAnsi="Times New Roman" w:cs="Times New Roman"/>
-          <w:sz w:val="24"/>
-          <w:szCs w:val="24"/>
-        </w:rPr>
-      </w:pPr>
-    </w:p>
-    <w:p>
-      <w:pPr>
-        <w:spacing w:after="0"/>
-        <w:rPr>
-          <w:rFonts w:ascii="Times New Roman" w:hAnsi="Times New Roman" w:cs="Times New Roman"/>
-          <w:sz w:val="24"/>
-          <w:szCs w:val="24"/>
-        </w:rPr>
-      </w:pPr>
-    </w:p>
-    <w:p>
-      <w:pPr>
-        <w:spacing w:after="0"/>
-        <w:rPr>
-          <w:rFonts w:ascii="Times New Roman" w:hAnsi="Times New Roman" w:cs="Times New Roman"/>
-          <w:sz w:val="24"/>
-          <w:szCs w:val="24"/>
-        </w:rPr>
-      </w:pPr>
-    </w:p>
-    <w:p>
-      <w:pPr>
-        <w:spacing w:after="0"/>
-        <w:rPr>
-          <w:rFonts w:ascii="Times New Roman" w:hAnsi="Times New Roman" w:cs="Times New Roman"/>
-          <w:sz w:val="24"/>
-          <w:szCs w:val="24"/>
-        </w:rPr>
-      </w:pPr>
-    </w:p>
-    <w:p>
-      <w:pPr>
-        <w:spacing w:after="0"/>
+        <w:jc w:val="center"/>
         <w:rPr>
           <w:rFonts w:cstheme="minorHAnsi"/>
           <w:b/>
@@ -9001,23 +8803,7 @@
           <w:b/>
           <w:bCs/>
         </w:rPr>
-        <w:t xml:space="preserve">The Endless Cycle: A Cosmic Wheel of Birth and Death—Turning Again and Again, </w:t>
-      </w:r>
-    </w:p>
-    <w:p>
-      <w:pPr>
-        <w:spacing w:after="0"/>
-        <w:rPr>
-          <w:rFonts w:cstheme="minorHAnsi"/>
-        </w:rPr>
-      </w:pPr>
-      <w:r>
-        <w:rPr>
-          <w:rFonts w:cstheme="minorHAnsi"/>
-          <w:b/>
-          <w:bCs/>
-        </w:rPr>
-        <w:t>Until One Finds the Path to Liberation</w:t>
+        <w:t>The Endless Cycle: A Cosmic Wheel of Birth and Death—Turning Again and Again, Until One Finds the Path to Liberation</w:t>
       </w:r>
       <w:r>
         <w:rPr>
@@ -9042,6 +8828,7 @@
         <w:pStyle w:val="Heading1"/>
       </w:pPr>
       <w:r>
+        <w:lastRenderedPageBreak/>
         <w:t>The Importance of Virtue (</w:t>
       </w:r>
       <w:proofErr w:type="spellStart"/>
@@ -9270,16 +9057,7 @@
           <w:sz w:val="24"/>
           <w:szCs w:val="24"/>
         </w:rPr>
-        <w:t xml:space="preserve">, powerful serpentine beings, draw their strength from the majestic Himalayas. </w:t>
-      </w:r>
-      <w:r>
-        <w:rPr>
-          <w:rFonts w:ascii="Times New Roman" w:hAnsi="Times New Roman" w:cs="Times New Roman"/>
-          <w:sz w:val="24"/>
-          <w:szCs w:val="24"/>
-        </w:rPr>
-        <w:lastRenderedPageBreak/>
-        <w:t>From the mountain streams, they enter great rivers and finally merge with the vast ocean, achieving their full potential.</w:t>
+        <w:t>, powerful serpentine beings, draw their strength from the majestic Himalayas. From the mountain streams, they enter great rivers and finally merge with the vast ocean, achieving their full potential.</w:t>
       </w:r>
     </w:p>
     <w:p>
@@ -10755,14 +10533,7 @@
           <w:sz w:val="22"/>
           <w:szCs w:val="22"/>
         </w:rPr>
-        <w:t>(</w:t>
-      </w:r>
-      <w:r>
-        <w:rPr>
-          <w:sz w:val="22"/>
-          <w:szCs w:val="22"/>
-        </w:rPr>
-        <w:t>B</w:t>
+        <w:t>(B</w:t>
       </w:r>
       <w:r>
         <w:rPr>
@@ -10799,14 +10570,7 @@
           <w:sz w:val="22"/>
           <w:szCs w:val="22"/>
         </w:rPr>
-        <w:t xml:space="preserve"> * Same simile is used </w:t>
-      </w:r>
-      <w:r>
-        <w:rPr>
-          <w:sz w:val="22"/>
-          <w:szCs w:val="22"/>
-        </w:rPr>
-        <w:t xml:space="preserve">in : SN56:47 &amp; 48( </w:t>
+        <w:t xml:space="preserve"> * Same simile is used in : SN56:47 &amp; 48( </w:t>
       </w:r>
       <w:r>
         <w:rPr>

</xml_diff>

<commit_message>
Updated 19.5, 12, 13 Sections
</commit_message>
<xml_diff>
--- a/docs/Section 12 - Similies.docx
+++ b/docs/Section 12 - Similies.docx
@@ -11181,7 +11181,38 @@
           <w:sz w:val="22"/>
           <w:szCs w:val="22"/>
         </w:rPr>
-        <w:t xml:space="preserve"> SN45:27 (The pot sutta).</w:t>
+        <w:t xml:space="preserve"> </w:t>
+      </w:r>
+      <w:hyperlink r:id="rId2" w:history="1">
+        <w:r>
+          <w:rPr>
+            <w:rStyle w:val="Hyperlink"/>
+            <w:sz w:val="22"/>
+            <w:szCs w:val="22"/>
+          </w:rPr>
+          <w:t>SN45:27</w:t>
+        </w:r>
+      </w:hyperlink>
+      <w:r>
+        <w:rPr>
+          <w:sz w:val="22"/>
+          <w:szCs w:val="22"/>
+        </w:rPr>
+        <w:t xml:space="preserve"> (The </w:t>
+      </w:r>
+      <w:r>
+        <w:rPr>
+          <w:sz w:val="22"/>
+          <w:szCs w:val="22"/>
+        </w:rPr>
+        <w:t>sutta on P</w:t>
+      </w:r>
+      <w:r>
+        <w:rPr>
+          <w:sz w:val="22"/>
+          <w:szCs w:val="22"/>
+        </w:rPr>
+        <w:t>ots).</w:t>
       </w:r>
     </w:p>
   </w:endnote>
@@ -11343,12 +11374,22 @@
         </w:rPr>
         <w:t xml:space="preserve"> </w:t>
       </w:r>
-      <w:r>
-        <w:rPr>
-          <w:sz w:val="22"/>
-          <w:szCs w:val="22"/>
-        </w:rPr>
-        <w:t>SN45:91 (slanting to the east sutta)</w:t>
+      <w:hyperlink r:id="rId3" w:history="1">
+        <w:r>
+          <w:rPr>
+            <w:rStyle w:val="Hyperlink"/>
+            <w:sz w:val="22"/>
+            <w:szCs w:val="22"/>
+          </w:rPr>
+          <w:t>SN45:91</w:t>
+        </w:r>
+      </w:hyperlink>
+      <w:r>
+        <w:rPr>
+          <w:sz w:val="22"/>
+          <w:szCs w:val="22"/>
+        </w:rPr>
+        <w:t xml:space="preserve"> (slanting to the east sutta)</w:t>
       </w:r>
     </w:p>
   </w:endnote>
@@ -11377,12 +11418,22 @@
         </w:rPr>
         <w:t xml:space="preserve"> </w:t>
       </w:r>
-      <w:r>
-        <w:rPr>
-          <w:sz w:val="22"/>
-          <w:szCs w:val="22"/>
-        </w:rPr>
-        <w:t>SN45: 152.</w:t>
+      <w:hyperlink r:id="rId4" w:history="1">
+        <w:r>
+          <w:rPr>
+            <w:rStyle w:val="Hyperlink"/>
+            <w:sz w:val="22"/>
+            <w:szCs w:val="22"/>
+          </w:rPr>
+          <w:t>SN45: 152</w:t>
+        </w:r>
+      </w:hyperlink>
+      <w:r>
+        <w:rPr>
+          <w:sz w:val="22"/>
+          <w:szCs w:val="22"/>
+        </w:rPr>
+        <w:t>.</w:t>
       </w:r>
     </w:p>
   </w:endnote>
@@ -11409,14 +11460,24 @@
           <w:sz w:val="22"/>
           <w:szCs w:val="22"/>
         </w:rPr>
-        <w:t xml:space="preserve"> SN45:</w:t>
-      </w:r>
-      <w:r>
-        <w:rPr>
-          <w:sz w:val="22"/>
-          <w:szCs w:val="22"/>
-        </w:rPr>
-        <w:t>153.</w:t>
+        <w:t xml:space="preserve"> </w:t>
+      </w:r>
+      <w:hyperlink r:id="rId5" w:history="1">
+        <w:r>
+          <w:rPr>
+            <w:rStyle w:val="Hyperlink"/>
+            <w:sz w:val="22"/>
+            <w:szCs w:val="22"/>
+          </w:rPr>
+          <w:t>SN45:153</w:t>
+        </w:r>
+      </w:hyperlink>
+      <w:r>
+        <w:rPr>
+          <w:sz w:val="22"/>
+          <w:szCs w:val="22"/>
+        </w:rPr>
+        <w:t>.</w:t>
       </w:r>
     </w:p>
   </w:endnote>
@@ -11445,12 +11506,22 @@
         </w:rPr>
         <w:t xml:space="preserve"> </w:t>
       </w:r>
-      <w:r>
-        <w:rPr>
-          <w:sz w:val="22"/>
-          <w:szCs w:val="22"/>
-        </w:rPr>
-        <w:t>SN45:158.</w:t>
+      <w:hyperlink r:id="rId6" w:history="1">
+        <w:r>
+          <w:rPr>
+            <w:rStyle w:val="Hyperlink"/>
+            <w:sz w:val="22"/>
+            <w:szCs w:val="22"/>
+          </w:rPr>
+          <w:t>SN45:158</w:t>
+        </w:r>
+      </w:hyperlink>
+      <w:r>
+        <w:rPr>
+          <w:sz w:val="22"/>
+          <w:szCs w:val="22"/>
+        </w:rPr>
+        <w:t>.</w:t>
       </w:r>
     </w:p>
   </w:endnote>
@@ -11576,12 +11647,22 @@
         </w:rPr>
         <w:t xml:space="preserve"> </w:t>
       </w:r>
-      <w:r>
-        <w:rPr>
-          <w:sz w:val="22"/>
-          <w:szCs w:val="22"/>
-        </w:rPr>
-        <w:t>SN45:150.</w:t>
+      <w:hyperlink r:id="rId7" w:history="1">
+        <w:r>
+          <w:rPr>
+            <w:rStyle w:val="Hyperlink"/>
+            <w:sz w:val="22"/>
+            <w:szCs w:val="22"/>
+          </w:rPr>
+          <w:t>SN45:150</w:t>
+        </w:r>
+      </w:hyperlink>
+      <w:r>
+        <w:rPr>
+          <w:sz w:val="22"/>
+          <w:szCs w:val="22"/>
+        </w:rPr>
+        <w:t>.</w:t>
       </w:r>
     </w:p>
   </w:endnote>
@@ -11610,12 +11691,22 @@
         </w:rPr>
         <w:t xml:space="preserve"> </w:t>
       </w:r>
-      <w:r>
-        <w:rPr>
-          <w:sz w:val="22"/>
-          <w:szCs w:val="22"/>
-        </w:rPr>
-        <w:t>SN45:151 &amp; SN46:1</w:t>
+      <w:hyperlink r:id="rId8" w:history="1">
+        <w:r>
+          <w:rPr>
+            <w:rStyle w:val="Hyperlink"/>
+            <w:sz w:val="22"/>
+            <w:szCs w:val="22"/>
+          </w:rPr>
+          <w:t>SN45:151</w:t>
+        </w:r>
+      </w:hyperlink>
+      <w:r>
+        <w:rPr>
+          <w:sz w:val="22"/>
+          <w:szCs w:val="22"/>
+        </w:rPr>
+        <w:t xml:space="preserve"> &amp; SN46:1</w:t>
       </w:r>
     </w:p>
   </w:endnote>
@@ -12617,6 +12708,18 @@
       <w:shd w:val="clear" w:color="auto" w:fill="E1DFDD"/>
     </w:rPr>
   </w:style>
+  <w:style w:type="character" w:styleId="FollowedHyperlink">
+    <w:name w:val="FollowedHyperlink"/>
+    <w:basedOn w:val="DefaultParagraphFont"/>
+    <w:uiPriority w:val="99"/>
+    <w:semiHidden/>
+    <w:unhideWhenUsed/>
+    <w:rsid w:val="00AA798B"/>
+    <w:rPr>
+      <w:color w:val="954F72" w:themeColor="followedHyperlink"/>
+      <w:u w:val="single"/>
+    </w:rPr>
+  </w:style>
 </w:styles>
 </file>
 

</xml_diff>